<commit_message>
combined emissions data into one csv
</commit_message>
<xml_diff>
--- a/written thesis/first_draft_abstract.docx
+++ b/written thesis/first_draft_abstract.docx
@@ -1165,10 +1165,69 @@
     <w:p>
       <w:pPr>
         <w:pStyle w:val="Heading1"/>
-        <w:rPr>
-          <w:lang w:val="en-US"/>
-        </w:rPr>
-      </w:pPr>
+        <w:jc w:val="left"/>
+        <w:rPr>
+          <w:lang w:val="en-US"/>
+        </w:rPr>
+      </w:pPr>
+      <w:r>
+        <w:rPr>
+          <w:lang w:val="en-US"/>
+        </w:rPr>
+        <w:t>First three sentences unclear</w:t>
+      </w:r>
+    </w:p>
+    <w:p>
+      <w:pPr>
+        <w:rPr>
+          <w:lang w:val="en-US"/>
+        </w:rPr>
+      </w:pPr>
+      <w:r>
+        <w:rPr>
+          <w:lang w:val="en-US"/>
+        </w:rPr>
+        <w:t>Earth hot</w:t>
+      </w:r>
+    </w:p>
+    <w:p>
+      <w:pPr>
+        <w:rPr>
+          <w:lang w:val="en-US"/>
+        </w:rPr>
+      </w:pPr>
+      <w:r>
+        <w:rPr>
+          <w:lang w:val="en-US"/>
+        </w:rPr>
+        <w:t>Common sense is zero emissions</w:t>
+      </w:r>
+    </w:p>
+    <w:p>
+      <w:pPr>
+        <w:rPr>
+          <w:lang w:val="en-US"/>
+        </w:rPr>
+      </w:pPr>
+      <w:r>
+        <w:rPr>
+          <w:lang w:val="en-US"/>
+        </w:rPr>
+        <w:t>Its more complicated I’ll show nuances</w:t>
+      </w:r>
+    </w:p>
+    <w:p>
+      <w:pPr>
+        <w:rPr>
+          <w:lang w:val="en-US"/>
+        </w:rPr>
+      </w:pPr>
+      <w:r>
+        <w:rPr>
+          <w:lang w:val="en-US"/>
+        </w:rPr>
+        <w:t>Let rest get technical</w:t>
+      </w:r>
     </w:p>
     <w:p>
       <w:pPr>
@@ -1439,6 +1498,7 @@
           <w:color w:val="000000" w:themeColor="text1"/>
           <w:lang w:val="en-US"/>
         </w:rPr>
+        <w:lastRenderedPageBreak/>
         <w:softHyphen/>
       </w:r>
       <w:r>
@@ -1497,15 +1557,7 @@
           <w:color w:val="000000" w:themeColor="text1"/>
           <w:lang w:val="en-US"/>
         </w:rPr>
-        <w:t xml:space="preserve">This figure is important, because once that threshold is crossed, not </w:t>
-      </w:r>
-      <w:r>
-        <w:rPr>
-          <w:color w:val="000000" w:themeColor="text1"/>
-          <w:lang w:val="en-US"/>
-        </w:rPr>
-        <w:lastRenderedPageBreak/>
-        <w:t>only will there be grave consequences for society, but weather systems will react in unpredictable ways.</w:t>
+        <w:t>This figure is important, because once that threshold is crossed, not only will there be grave consequences for society, but weather systems will react in unpredictable ways.</w:t>
       </w:r>
       <w:commentRangeEnd w:id="2"/>
       <w:r>
@@ -1904,7 +1956,15 @@
           <w:color w:val="000000" w:themeColor="text1"/>
           <w:lang w:val="en-US"/>
         </w:rPr>
-        <w:t>and should be applied to NETs or Net Zero solutions in general</w:t>
+        <w:t xml:space="preserve">and </w:t>
+      </w:r>
+      <w:r>
+        <w:rPr>
+          <w:color w:val="000000" w:themeColor="text1"/>
+          <w:lang w:val="en-US"/>
+        </w:rPr>
+        <w:lastRenderedPageBreak/>
+        <w:t>should be applied to NETs or Net Zero solutions in general</w:t>
       </w:r>
       <w:commentRangeEnd w:id="7"/>
       <w:r>
@@ -2021,7 +2081,6 @@
           <w:color w:val="000000" w:themeColor="text1"/>
           <w:lang w:val="en-US"/>
         </w:rPr>
-        <w:lastRenderedPageBreak/>
         <w:tab/>
         <w:t xml:space="preserve">As we will see in more detail, there are many limits and uncertainties to deploying BECCS, both on a small scale and large scale. I will be focusing my analysis on the proposed use of BECCS on a large scale, given that that is how it is most frequently being </w:t>
       </w:r>

</xml_diff>